<commit_message>
Upgrade to new PSWriteWord
</commit_message>
<xml_diff>
--- a/Examples/Example-Basic1/Test.docx
+++ b/Examples/Example-Basic1/Test.docx
@@ -4,7 +4,7 @@
   <w:body>
     <w:bookmarkStart w:id="0" w:name="_GoBack" w:displacedByCustomXml="next"/>
     <w:bookmarkEnd w:id="0" w:displacedByCustomXml="next"/>
-    <w:bookmarkStart w:id="1" w:name="_Toc9787304" w:displacedByCustomXml="next"/>
+    <w:bookmarkStart w:id="1" w:name="_Toc24874273" w:displacedByCustomXml="next"/>
     <w:sdt>
       <w:sdtPr>
         <w:rPr>
@@ -15,7 +15,7 @@
           <w:sz w:val="22"/>
           <w:szCs w:val="22"/>
         </w:rPr>
-        <w:id w:val="-1120687545"/>
+        <w:id w:val="-714426965"/>
         <w:docPartObj>
           <w:docPartGallery w:val="Table of Contents"/>
           <w:docPartUnique/>
@@ -88,7 +88,7 @@
             <w:rPr>
               <w:noProof/>
             </w:rPr>
-            <w:instrText xml:space="preserve"> PAGEREF _Toc9787304 \h </w:instrText>
+            <w:instrText xml:space="preserve"> PAGEREF _Toc24874273 \h </w:instrText>
           </w:r>
           <w:r>
             <w:rPr>
@@ -164,7 +164,7 @@
             <w:rPr>
               <w:noProof/>
             </w:rPr>
-            <w:instrText xml:space="preserve"> PAGEREF _Toc9787305 \h </w:instrText>
+            <w:instrText xml:space="preserve"> PAGEREF _Toc24874274 \h </w:instrText>
           </w:r>
           <w:r>
             <w:rPr>
@@ -240,7 +240,7 @@
             <w:rPr>
               <w:noProof/>
             </w:rPr>
-            <w:instrText xml:space="preserve"> PAGEREF _Toc9787306 \h </w:instrText>
+            <w:instrText xml:space="preserve"> PAGEREF _Toc24874275 \h </w:instrText>
           </w:r>
           <w:r>
             <w:rPr>
@@ -316,7 +316,7 @@
             <w:rPr>
               <w:noProof/>
             </w:rPr>
-            <w:instrText xml:space="preserve"> PAGEREF _Toc9787307 \h </w:instrText>
+            <w:instrText xml:space="preserve"> PAGEREF _Toc24874276 \h </w:instrText>
           </w:r>
           <w:r>
             <w:rPr>
@@ -363,7 +363,7 @@
           <w:numId w:val="1"/>
         </w:numPr>
       </w:pPr>
-      <w:bookmarkStart w:id="2" w:name="_Toc9787305"/>
+      <w:bookmarkStart w:id="2" w:name="_Toc24874274"/>
       <w:r>
         <w:rPr>
           <w:lang w:val="en-US"/>
@@ -394,11 +394,11 @@
         <w:tblLook w:val="04A0" w:firstRow="1" w:lastRow="0" w:firstColumn="1" w:lastColumn="0" w:noHBand="0" w:noVBand="1"/>
       </w:tblPr>
       <w:tblGrid>
-        <w:gridCol w:w="2757"/>
-        <w:gridCol w:w="2757"/>
+        <w:gridCol w:w="2701"/>
+        <w:gridCol w:w="2702"/>
         <w:gridCol w:w="953"/>
         <w:gridCol w:w="1666"/>
-        <w:gridCol w:w="1109"/>
+        <w:gridCol w:w="1220"/>
       </w:tblGrid>
       <w:tr>
         <w:trPr>
@@ -529,7 +529,7 @@
               <w:rPr>
                 <w:lang w:val="en-US"/>
               </w:rPr>
-              <w:t>721</w:t>
+              <w:t>902</w:t>
             </w:r>
           </w:p>
         </w:tc>
@@ -545,7 +545,7 @@
               <w:rPr>
                 <w:lang w:val="en-US"/>
               </w:rPr>
-              <w:t>305754112</w:t>
+              <w:t>680091648</w:t>
             </w:r>
           </w:p>
         </w:tc>
@@ -561,7 +561,7 @@
               <w:rPr>
                 <w:lang w:val="en-US"/>
               </w:rPr>
-              <w:t>25559040</w:t>
+              <w:t>113078272</w:t>
             </w:r>
           </w:p>
         </w:tc>
@@ -609,7 +609,7 @@
               <w:rPr>
                 <w:lang w:val="en-US"/>
               </w:rPr>
-              <w:t>188</w:t>
+              <w:t>192</w:t>
             </w:r>
           </w:p>
         </w:tc>
@@ -625,7 +625,7 @@
               <w:rPr>
                 <w:lang w:val="en-US"/>
               </w:rPr>
-              <w:t>2203412979712</w:t>
+              <w:t>4412338176</w:t>
             </w:r>
           </w:p>
         </w:tc>
@@ -641,7 +641,7 @@
               <w:rPr>
                 <w:lang w:val="en-US"/>
               </w:rPr>
-              <w:t>4206592</w:t>
+              <w:t>8671232</w:t>
             </w:r>
           </w:p>
         </w:tc>
@@ -692,7 +692,7 @@
               <w:rPr>
                 <w:lang w:val="en-US"/>
               </w:rPr>
-              <w:t>398</w:t>
+              <w:t>575</w:t>
             </w:r>
           </w:p>
         </w:tc>
@@ -708,7 +708,7 @@
               <w:rPr>
                 <w:lang w:val="en-US"/>
               </w:rPr>
-              <w:t>2203568599040</w:t>
+              <w:t>2203616907264</w:t>
             </w:r>
           </w:p>
         </w:tc>
@@ -724,7 +724,7 @@
               <w:rPr>
                 <w:lang w:val="en-US"/>
               </w:rPr>
-              <w:t>13496320</w:t>
+              <w:t>35733504</w:t>
             </w:r>
           </w:p>
         </w:tc>
@@ -740,7 +740,7 @@
               <w:rPr>
                 <w:lang w:val="en-US"/>
               </w:rPr>
-              <w:t>audiodg</w:t>
+              <w:t>browser_broker</w:t>
             </w:r>
           </w:p>
         </w:tc>
@@ -756,7 +756,7 @@
               <w:rPr>
                 <w:lang w:val="en-US"/>
               </w:rPr>
-              <w:t>0</w:t>
+              <w:t>1</w:t>
             </w:r>
           </w:p>
         </w:tc>
@@ -772,7 +772,7 @@
               <w:rPr>
                 <w:lang w:val="en-US"/>
               </w:rPr>
-              <w:t>203</w:t>
+              <w:t>135</w:t>
             </w:r>
           </w:p>
         </w:tc>
@@ -788,7 +788,7 @@
               <w:rPr>
                 <w:lang w:val="en-US"/>
               </w:rPr>
-              <w:t>2203406155776</w:t>
+              <w:t>2203416113152</w:t>
             </w:r>
           </w:p>
         </w:tc>
@@ -804,7 +804,7 @@
               <w:rPr>
                 <w:lang w:val="en-US"/>
               </w:rPr>
-              <w:t>11141120</w:t>
+              <w:t>4247552</w:t>
             </w:r>
           </w:p>
         </w:tc>
@@ -823,7 +823,7 @@
               <w:rPr>
                 <w:lang w:val="en-US"/>
               </w:rPr>
-              <w:t>chrome</w:t>
+              <w:t>Calculator</w:t>
             </w:r>
           </w:p>
         </w:tc>
@@ -855,7 +855,7 @@
               <w:rPr>
                 <w:lang w:val="en-US"/>
               </w:rPr>
-              <w:t>402</w:t>
+              <w:t>597</w:t>
             </w:r>
           </w:p>
         </w:tc>
@@ -871,7 +871,7 @@
               <w:rPr>
                 <w:lang w:val="en-US"/>
               </w:rPr>
-              <w:t>2203943686144</w:t>
+              <w:t>4761579520</w:t>
             </w:r>
           </w:p>
         </w:tc>
@@ -887,7 +887,7 @@
               <w:rPr>
                 <w:lang w:val="en-US"/>
               </w:rPr>
-              <w:t>73764864</w:t>
+              <w:t>610304</w:t>
             </w:r>
           </w:p>
         </w:tc>
@@ -901,7 +901,7 @@
           <w:numId w:val="2"/>
         </w:numPr>
       </w:pPr>
-      <w:bookmarkStart w:id="3" w:name="_Toc9787306"/>
+      <w:bookmarkStart w:id="3" w:name="_Toc24874275"/>
       <w:r>
         <w:rPr>
           <w:lang w:val="en-US"/>
@@ -924,7 +924,7 @@
           <w:lang w:val="en-US"/>
         </w:rPr>
         <w:drawing>
-          <wp:inline distT="0" distB="0" distL="0" distR="0" wp14:anchorId="5F0225D7" wp14:editId="5F0225D8">
+          <wp:inline distT="0" distB="0" distL="0" distR="0" wp14:anchorId="06A35BDC" wp14:editId="06A35BDD">
             <wp:extent cx="5486400" cy="3200400"/>
             <wp:effectExtent l="0" t="0" r="19050" b="19050"/>
             <wp:docPr id="1" name="chart"/>
@@ -946,7 +946,7 @@
           <w:numId w:val="3"/>
         </w:numPr>
       </w:pPr>
-      <w:bookmarkStart w:id="4" w:name="_Toc9787307"/>
+      <w:bookmarkStart w:id="4" w:name="_Toc24874276"/>
       <w:r>
         <w:rPr>
           <w:lang w:val="en-US"/>
@@ -970,7 +970,7 @@
         </w:rPr>
         <w:lastRenderedPageBreak/>
         <w:drawing>
-          <wp:inline distT="0" distB="0" distL="0" distR="0" wp14:anchorId="5F0225D9" wp14:editId="5F0225DA">
+          <wp:inline distT="0" distB="0" distL="0" distR="0" wp14:anchorId="06A35BDE" wp14:editId="06A35BDF">
             <wp:extent cx="5486400" cy="3200400"/>
             <wp:effectExtent l="0" t="0" r="19050" b="19050"/>
             <wp:docPr id="2" name="chart"/>
@@ -991,11 +991,11 @@
         <w:tblLook w:val="04A0" w:firstRow="1" w:lastRow="0" w:firstColumn="1" w:lastColumn="0" w:noHBand="0" w:noVBand="1"/>
       </w:tblPr>
       <w:tblGrid>
-        <w:gridCol w:w="2757"/>
-        <w:gridCol w:w="2757"/>
+        <w:gridCol w:w="2701"/>
+        <w:gridCol w:w="2702"/>
         <w:gridCol w:w="953"/>
         <w:gridCol w:w="1666"/>
-        <w:gridCol w:w="1109"/>
+        <w:gridCol w:w="1220"/>
       </w:tblGrid>
       <w:tr>
         <w:trPr>
@@ -1126,7 +1126,7 @@
               <w:rPr>
                 <w:lang w:val="en-US"/>
               </w:rPr>
-              <w:t>721</w:t>
+              <w:t>902</w:t>
             </w:r>
           </w:p>
         </w:tc>
@@ -1142,7 +1142,7 @@
               <w:rPr>
                 <w:lang w:val="en-US"/>
               </w:rPr>
-              <w:t>305754112</w:t>
+              <w:t>680091648</w:t>
             </w:r>
           </w:p>
         </w:tc>
@@ -1158,7 +1158,7 @@
               <w:rPr>
                 <w:lang w:val="en-US"/>
               </w:rPr>
-              <w:t>25559040</w:t>
+              <w:t>113078272</w:t>
             </w:r>
           </w:p>
         </w:tc>
@@ -1206,7 +1206,7 @@
               <w:rPr>
                 <w:lang w:val="en-US"/>
               </w:rPr>
-              <w:t>188</w:t>
+              <w:t>192</w:t>
             </w:r>
           </w:p>
         </w:tc>
@@ -1222,7 +1222,7 @@
               <w:rPr>
                 <w:lang w:val="en-US"/>
               </w:rPr>
-              <w:t>2203412979712</w:t>
+              <w:t>4412338176</w:t>
             </w:r>
           </w:p>
         </w:tc>
@@ -1238,7 +1238,7 @@
               <w:rPr>
                 <w:lang w:val="en-US"/>
               </w:rPr>
-              <w:t>4206592</w:t>
+              <w:t>8671232</w:t>
             </w:r>
           </w:p>
         </w:tc>
@@ -1289,7 +1289,7 @@
               <w:rPr>
                 <w:lang w:val="en-US"/>
               </w:rPr>
-              <w:t>398</w:t>
+              <w:t>575</w:t>
             </w:r>
           </w:p>
         </w:tc>
@@ -1305,7 +1305,7 @@
               <w:rPr>
                 <w:lang w:val="en-US"/>
               </w:rPr>
-              <w:t>2203568599040</w:t>
+              <w:t>2203616907264</w:t>
             </w:r>
           </w:p>
         </w:tc>
@@ -1321,7 +1321,7 @@
               <w:rPr>
                 <w:lang w:val="en-US"/>
               </w:rPr>
-              <w:t>13496320</w:t>
+              <w:t>35733504</w:t>
             </w:r>
           </w:p>
         </w:tc>
@@ -1337,7 +1337,7 @@
               <w:rPr>
                 <w:lang w:val="en-US"/>
               </w:rPr>
-              <w:t>audiodg</w:t>
+              <w:t>browser_broker</w:t>
             </w:r>
           </w:p>
         </w:tc>
@@ -1353,7 +1353,7 @@
               <w:rPr>
                 <w:lang w:val="en-US"/>
               </w:rPr>
-              <w:t>0</w:t>
+              <w:t>1</w:t>
             </w:r>
           </w:p>
         </w:tc>
@@ -1369,7 +1369,7 @@
               <w:rPr>
                 <w:lang w:val="en-US"/>
               </w:rPr>
-              <w:t>203</w:t>
+              <w:t>135</w:t>
             </w:r>
           </w:p>
         </w:tc>
@@ -1385,7 +1385,7 @@
               <w:rPr>
                 <w:lang w:val="en-US"/>
               </w:rPr>
-              <w:t>2203406155776</w:t>
+              <w:t>2203416113152</w:t>
             </w:r>
           </w:p>
         </w:tc>
@@ -1401,7 +1401,7 @@
               <w:rPr>
                 <w:lang w:val="en-US"/>
               </w:rPr>
-              <w:t>11141120</w:t>
+              <w:t>4247552</w:t>
             </w:r>
           </w:p>
         </w:tc>
@@ -1420,7 +1420,7 @@
               <w:rPr>
                 <w:lang w:val="en-US"/>
               </w:rPr>
-              <w:t>chrome</w:t>
+              <w:t>Calculator</w:t>
             </w:r>
           </w:p>
         </w:tc>
@@ -1452,7 +1452,7 @@
               <w:rPr>
                 <w:lang w:val="en-US"/>
               </w:rPr>
-              <w:t>402</w:t>
+              <w:t>597</w:t>
             </w:r>
           </w:p>
         </w:tc>
@@ -1468,7 +1468,7 @@
               <w:rPr>
                 <w:lang w:val="en-US"/>
               </w:rPr>
-              <w:t>2203943686144</w:t>
+              <w:t>4761579520</w:t>
             </w:r>
           </w:p>
         </w:tc>
@@ -1484,7 +1484,7 @@
               <w:rPr>
                 <w:lang w:val="en-US"/>
               </w:rPr>
-              <w:t>73764864</w:t>
+              <w:t>610304</w:t>
             </w:r>
           </w:p>
         </w:tc>
@@ -1553,11 +1553,11 @@
         <w:tblLook w:val="04A0" w:firstRow="1" w:lastRow="0" w:firstColumn="1" w:lastColumn="0" w:noHBand="0" w:noVBand="1"/>
       </w:tblPr>
       <w:tblGrid>
-        <w:gridCol w:w="2757"/>
-        <w:gridCol w:w="2757"/>
+        <w:gridCol w:w="2701"/>
+        <w:gridCol w:w="2702"/>
         <w:gridCol w:w="953"/>
         <w:gridCol w:w="1666"/>
-        <w:gridCol w:w="1109"/>
+        <w:gridCol w:w="1220"/>
       </w:tblGrid>
       <w:tr>
         <w:trPr>
@@ -1688,7 +1688,7 @@
               <w:rPr>
                 <w:lang w:val="en-US"/>
               </w:rPr>
-              <w:t>721</w:t>
+              <w:t>902</w:t>
             </w:r>
           </w:p>
         </w:tc>
@@ -1704,7 +1704,7 @@
               <w:rPr>
                 <w:lang w:val="en-US"/>
               </w:rPr>
-              <w:t>305754112</w:t>
+              <w:t>680091648</w:t>
             </w:r>
           </w:p>
         </w:tc>
@@ -1720,7 +1720,7 @@
               <w:rPr>
                 <w:lang w:val="en-US"/>
               </w:rPr>
-              <w:t>25559040</w:t>
+              <w:t>113078272</w:t>
             </w:r>
           </w:p>
         </w:tc>
@@ -1768,7 +1768,7 @@
               <w:rPr>
                 <w:lang w:val="en-US"/>
               </w:rPr>
-              <w:t>188</w:t>
+              <w:t>192</w:t>
             </w:r>
           </w:p>
         </w:tc>
@@ -1784,7 +1784,7 @@
               <w:rPr>
                 <w:lang w:val="en-US"/>
               </w:rPr>
-              <w:t>2203412979712</w:t>
+              <w:t>4412338176</w:t>
             </w:r>
           </w:p>
         </w:tc>
@@ -1800,7 +1800,7 @@
               <w:rPr>
                 <w:lang w:val="en-US"/>
               </w:rPr>
-              <w:t>4206592</w:t>
+              <w:t>8671232</w:t>
             </w:r>
           </w:p>
         </w:tc>
@@ -1851,7 +1851,7 @@
               <w:rPr>
                 <w:lang w:val="en-US"/>
               </w:rPr>
-              <w:t>398</w:t>
+              <w:t>575</w:t>
             </w:r>
           </w:p>
         </w:tc>
@@ -1867,7 +1867,7 @@
               <w:rPr>
                 <w:lang w:val="en-US"/>
               </w:rPr>
-              <w:t>2203568599040</w:t>
+              <w:t>2203616907264</w:t>
             </w:r>
           </w:p>
         </w:tc>
@@ -1883,7 +1883,7 @@
               <w:rPr>
                 <w:lang w:val="en-US"/>
               </w:rPr>
-              <w:t>13496320</w:t>
+              <w:t>35733504</w:t>
             </w:r>
           </w:p>
         </w:tc>
@@ -1899,7 +1899,7 @@
               <w:rPr>
                 <w:lang w:val="en-US"/>
               </w:rPr>
-              <w:t>audiodg</w:t>
+              <w:t>browser_broker</w:t>
             </w:r>
           </w:p>
         </w:tc>
@@ -1915,7 +1915,7 @@
               <w:rPr>
                 <w:lang w:val="en-US"/>
               </w:rPr>
-              <w:t>0</w:t>
+              <w:t>1</w:t>
             </w:r>
           </w:p>
         </w:tc>
@@ -1931,7 +1931,7 @@
               <w:rPr>
                 <w:lang w:val="en-US"/>
               </w:rPr>
-              <w:t>203</w:t>
+              <w:t>135</w:t>
             </w:r>
           </w:p>
         </w:tc>
@@ -1947,7 +1947,7 @@
               <w:rPr>
                 <w:lang w:val="en-US"/>
               </w:rPr>
-              <w:t>2203406155776</w:t>
+              <w:t>2203416113152</w:t>
             </w:r>
           </w:p>
         </w:tc>
@@ -1963,7 +1963,7 @@
               <w:rPr>
                 <w:lang w:val="en-US"/>
               </w:rPr>
-              <w:t>11141120</w:t>
+              <w:t>4247552</w:t>
             </w:r>
           </w:p>
         </w:tc>
@@ -1982,7 +1982,7 @@
               <w:rPr>
                 <w:lang w:val="en-US"/>
               </w:rPr>
-              <w:t>chrome</w:t>
+              <w:t>Calculator</w:t>
             </w:r>
           </w:p>
         </w:tc>
@@ -2014,7 +2014,7 @@
               <w:rPr>
                 <w:lang w:val="en-US"/>
               </w:rPr>
-              <w:t>402</w:t>
+              <w:t>597</w:t>
             </w:r>
           </w:p>
         </w:tc>
@@ -2030,7 +2030,7 @@
               <w:rPr>
                 <w:lang w:val="en-US"/>
               </w:rPr>
-              <w:t>2203943686144</w:t>
+              <w:t>4761579520</w:t>
             </w:r>
           </w:p>
         </w:tc>
@@ -2046,7 +2046,7 @@
               <w:rPr>
                 <w:lang w:val="en-US"/>
               </w:rPr>
-              <w:t>73764864</w:t>
+              <w:t>610304</w:t>
             </w:r>
           </w:p>
         </w:tc>
@@ -2069,7 +2069,7 @@
     <w:nsid w:val="3A1A385B"/>
     <w:multiLevelType w:val="hybridMultilevel"/>
     <w:tmpl w:val="0409001D"/>
-    <w:lvl w:ilvl="0" w:tplc="E2440C66">
+    <w:lvl w:ilvl="0" w:tplc="484AB1F6">
       <w:start w:val="1"/>
       <w:numFmt w:val="decimal"/>
       <w:lvlText w:val="%1."/>
@@ -2078,7 +2078,7 @@
         <w:ind w:left="360" w:hanging="360"/>
       </w:pPr>
     </w:lvl>
-    <w:lvl w:ilvl="1" w:tplc="2AEE77A2">
+    <w:lvl w:ilvl="1" w:tplc="C05ABAB6">
       <w:start w:val="1"/>
       <w:numFmt w:val="lowerLetter"/>
       <w:lvlText w:val="%2."/>
@@ -2087,7 +2087,7 @@
         <w:ind w:left="720" w:hanging="360"/>
       </w:pPr>
     </w:lvl>
-    <w:lvl w:ilvl="2" w:tplc="0958D4CA">
+    <w:lvl w:ilvl="2" w:tplc="4FC6DFEA">
       <w:start w:val="1"/>
       <w:numFmt w:val="lowerRoman"/>
       <w:lvlText w:val="%3."/>
@@ -2096,7 +2096,7 @@
         <w:ind w:left="1080" w:hanging="360"/>
       </w:pPr>
     </w:lvl>
-    <w:lvl w:ilvl="3" w:tplc="F2F2B684">
+    <w:lvl w:ilvl="3" w:tplc="D826B666">
       <w:start w:val="1"/>
       <w:numFmt w:val="decimal"/>
       <w:lvlText w:val="%4)"/>
@@ -2105,7 +2105,7 @@
         <w:ind w:left="1440" w:hanging="360"/>
       </w:pPr>
     </w:lvl>
-    <w:lvl w:ilvl="4" w:tplc="7DA6A840">
+    <w:lvl w:ilvl="4" w:tplc="DE18F404">
       <w:start w:val="1"/>
       <w:numFmt w:val="lowerLetter"/>
       <w:lvlText w:val="%5)"/>
@@ -2114,7 +2114,7 @@
         <w:ind w:left="1800" w:hanging="360"/>
       </w:pPr>
     </w:lvl>
-    <w:lvl w:ilvl="5" w:tplc="26B66938">
+    <w:lvl w:ilvl="5" w:tplc="FBFA6162">
       <w:start w:val="1"/>
       <w:numFmt w:val="lowerRoman"/>
       <w:lvlText w:val="%6)"/>
@@ -2123,7 +2123,7 @@
         <w:ind w:left="2160" w:hanging="360"/>
       </w:pPr>
     </w:lvl>
-    <w:lvl w:ilvl="6" w:tplc="F15288E4">
+    <w:lvl w:ilvl="6" w:tplc="84F2A5A4">
       <w:start w:val="1"/>
       <w:numFmt w:val="decimal"/>
       <w:lvlText w:val="(%7)"/>
@@ -2132,7 +2132,7 @@
         <w:ind w:left="2520" w:hanging="360"/>
       </w:pPr>
     </w:lvl>
-    <w:lvl w:ilvl="7" w:tplc="1AF6A3CC">
+    <w:lvl w:ilvl="7" w:tplc="0520F746">
       <w:start w:val="1"/>
       <w:numFmt w:val="lowerLetter"/>
       <w:lvlText w:val="(%8)"/>
@@ -2141,7 +2141,7 @@
         <w:ind w:left="2880" w:hanging="360"/>
       </w:pPr>
     </w:lvl>
-    <w:lvl w:ilvl="8" w:tplc="70BA0872">
+    <w:lvl w:ilvl="8" w:tplc="E400617E">
       <w:start w:val="1"/>
       <w:numFmt w:val="lowerRoman"/>
       <w:lvlText w:val="(%9)"/>
@@ -3173,19 +3173,19 @@
             <c:strLit>
               <c:ptCount val="5"/>
               <c:pt idx="0">
-                <c:v>1Password (721)</c:v>
+                <c:v>1Password (902)</c:v>
               </c:pt>
               <c:pt idx="1">
-                <c:v>aesm_service (188)</c:v>
+                <c:v>aesm_service (192)</c:v>
               </c:pt>
               <c:pt idx="2">
-                <c:v>ApplicationFrameHost (398)</c:v>
+                <c:v>ApplicationFrameHost (575)</c:v>
               </c:pt>
               <c:pt idx="3">
-                <c:v>audiodg (203)</c:v>
+                <c:v>browser_broker (135)</c:v>
               </c:pt>
               <c:pt idx="4">
-                <c:v>chrome (402)</c:v>
+                <c:v>Calculator (597)</c:v>
               </c:pt>
             </c:strLit>
           </c:cat>
@@ -3194,25 +3194,25 @@
               <c:formatCode>General</c:formatCode>
               <c:ptCount val="5"/>
               <c:pt idx="0">
-                <c:v>721</c:v>
+                <c:v>902</c:v>
               </c:pt>
               <c:pt idx="1">
-                <c:v>188</c:v>
+                <c:v>192</c:v>
               </c:pt>
               <c:pt idx="2">
-                <c:v>398</c:v>
+                <c:v>575</c:v>
               </c:pt>
               <c:pt idx="3">
-                <c:v>203</c:v>
+                <c:v>135</c:v>
               </c:pt>
               <c:pt idx="4">
-                <c:v>402</c:v>
+                <c:v>597</c:v>
               </c:pt>
             </c:numLit>
           </c:val>
           <c:extLst>
             <c:ext xmlns:c16="http://schemas.microsoft.com/office/drawing/2014/chart" uri="{C3380CC4-5D6E-409C-BE32-E72D297353CC}">
-              <c16:uniqueId val="{00000000-F5C9-4E49-AE5F-33A83A034E11}"/>
+              <c16:uniqueId val="{00000000-E533-4052-900F-7BFC0136C4B9}"/>
             </c:ext>
           </c:extLst>
         </c:ser>
@@ -3288,7 +3288,7 @@
           </c:val>
           <c:extLst>
             <c:ext xmlns:c16="http://schemas.microsoft.com/office/drawing/2014/chart" uri="{C3380CC4-5D6E-409C-BE32-E72D297353CC}">
-              <c16:uniqueId val="{00000000-037D-421D-8909-58A634362C09}"/>
+              <c16:uniqueId val="{00000000-9C69-4584-B9C6-A8C697AF2DD1}"/>
             </c:ext>
           </c:extLst>
         </c:ser>

</xml_diff>